<commit_message>
Se suben cambios para la construccion de la seccion 2
Se suben cambios para la construccion de la seccion 2
</commit_message>
<xml_diff>
--- a/src/resources/templates/seccion_2_mesa_servicio.docx
+++ b/src/resources/templates/seccion_2_mesa_servicio.docx
@@ -73,8 +73,16 @@
         <w:rPr>
           <w:highlight w:val="green"/>
         </w:rPr>
-        <w:t>{{ anio</w:t>
-      </w:r>
+        <w:t xml:space="preserve">{{ </w:t>
+      </w:r>
+      <w:proofErr w:type="spellStart"/>
+      <w:r>
+        <w:rPr>
+          <w:highlight w:val="green"/>
+        </w:rPr>
+        <w:t>anio</w:t>
+      </w:r>
+      <w:proofErr w:type="spellEnd"/>
       <w:proofErr w:type="gramEnd"/>
       <w:r>
         <w:rPr>
@@ -606,7 +614,14 @@
         <w:rPr>
           <w:highlight w:val="green"/>
         </w:rPr>
-        <w:t xml:space="preserve"> a</w:t>
+        <w:t xml:space="preserve"> </w:t>
+      </w:r>
+      <w:proofErr w:type="spellStart"/>
+      <w:r>
+        <w:rPr>
+          <w:highlight w:val="green"/>
+        </w:rPr>
+        <w:t>a</w:t>
       </w:r>
       <w:r>
         <w:rPr>
@@ -614,6 +629,7 @@
         </w:rPr>
         <w:t>nio</w:t>
       </w:r>
+      <w:proofErr w:type="spellEnd"/>
       <w:proofErr w:type="gramEnd"/>
       <w:r>
         <w:rPr>
@@ -1086,7 +1102,23 @@
         <w:jc w:val="both"/>
       </w:pPr>
       <w:r>
-        <w:t>Dando cumplimiento al Anexo 1 Especificaciones técnicas ítem 3.1. DIAGNÓSTICO – MESA DE SERVICIO párrafo “El contratista deberá poner a disposición del personal de la mesa de servicio: i) Tres (3) Workstation de alto rendimiento (como mínimo RAM de 16 GB, disco duro mayor de 400 GB estado sólido NVME, tarjeta de video de 4 Gb, sistema operativo mínimo Windows 10 pro licenciado), año de fabricación mínimo 2023, dos pantallas FHD soporte VESA por Workstation; instaladas en los puestos de trabajo dispuestos por la SDSCJ en el C4, con capacidad para visualizar, monitorear y configurar las cámaras (internet propio del contratista de mantenimiento para cada Workstation), ii) Una (1) línea de telefonía móvil con plan de voz ilimitado y plan de datos ilimitado y iii) Los recursos suficientes para garantizar la ejecución de las siguientes actividades…”, se realiza la instalación de:</w:t>
+        <w:t xml:space="preserve">Dando cumplimiento al Anexo 1 Especificaciones técnicas ítem 3.1. DIAGNÓSTICO – MESA DE SERVICIO párrafo “El contratista deberá poner a disposición del personal de la mesa de servicio: i) Tres (3) Workstation de alto rendimiento (como mínimo RAM de 16 GB, disco duro mayor de 400 GB estado sólido NVME, tarjeta de video de 4 Gb, sistema operativo mínimo Windows 10 pro licenciado), año de fabricación mínimo 2023, dos pantallas FHD soporte VESA por Workstation; instaladas en los puestos de trabajo dispuestos por la SDSCJ en el C4, con capacidad para visualizar, monitorear y configurar las cámaras (internet propio del contratista de mantenimiento para cada Workstation), </w:t>
+      </w:r>
+      <w:proofErr w:type="spellStart"/>
+      <w:r>
+        <w:t>ii</w:t>
+      </w:r>
+      <w:proofErr w:type="spellEnd"/>
+      <w:r>
+        <w:t xml:space="preserve">) Una (1) línea de telefonía móvil con plan de voz ilimitado y plan de datos ilimitado y </w:t>
+      </w:r>
+      <w:proofErr w:type="spellStart"/>
+      <w:r>
+        <w:t>iii</w:t>
+      </w:r>
+      <w:proofErr w:type="spellEnd"/>
+      <w:r>
+        <w:t>) Los recursos suficientes para garantizar la ejecución de las siguientes actividades…”, se realiza la instalación de:</w:t>
       </w:r>
     </w:p>
     <w:p>
@@ -1104,9 +1136,11 @@
       <w:r>
         <w:t xml:space="preserve">de alto rendimiento (como mínimo RAM de 16 GB, disco duro mayor de 400 GB estado sólido NVME, tarjeta de video de 4 Gb, sistema operativo mínimo Windows 10 </w:t>
       </w:r>
+      <w:proofErr w:type="spellStart"/>
       <w:r>
         <w:t>pro-licenciado</w:t>
       </w:r>
+      <w:proofErr w:type="spellEnd"/>
       <w:r>
         <w:t>), año de fabricación mínimo 2023, instaladas en los puestos de trabajo dispuestos por la SDSCJ en el CAD o en los centros de monitoreo</w:t>
       </w:r>
@@ -1691,7 +1725,14 @@
         <w:rPr>
           <w:highlight w:val="green"/>
         </w:rPr>
-        <w:t>{{ a</w:t>
+        <w:t xml:space="preserve">{{ </w:t>
+      </w:r>
+      <w:proofErr w:type="spellStart"/>
+      <w:r>
+        <w:rPr>
+          <w:highlight w:val="green"/>
+        </w:rPr>
+        <w:t>a</w:t>
       </w:r>
       <w:r>
         <w:rPr>
@@ -1699,6 +1740,7 @@
         </w:rPr>
         <w:t>nio</w:t>
       </w:r>
+      <w:proofErr w:type="spellEnd"/>
       <w:proofErr w:type="gramEnd"/>
       <w:r>
         <w:rPr>
@@ -1813,7 +1855,14 @@
         <w:rPr>
           <w:highlight w:val="green"/>
         </w:rPr>
-        <w:t>{{ date</w:t>
+        <w:t xml:space="preserve">{{ </w:t>
+      </w:r>
+      <w:proofErr w:type="spellStart"/>
+      <w:r>
+        <w:rPr>
+          <w:highlight w:val="green"/>
+        </w:rPr>
+        <w:t>date</w:t>
       </w:r>
       <w:proofErr w:type="gramEnd"/>
       <w:r>
@@ -1827,7 +1876,14 @@
         <w:rPr>
           <w:highlight w:val="green"/>
         </w:rPr>
-        <w:t>month }</w:t>
+        <w:t>month</w:t>
+      </w:r>
+      <w:proofErr w:type="spellEnd"/>
+      <w:r>
+        <w:rPr>
+          <w:highlight w:val="green"/>
+        </w:rPr>
+        <w:t xml:space="preserve"> }</w:t>
       </w:r>
       <w:proofErr w:type="gramEnd"/>
       <w:r>
@@ -2172,7 +2228,14 @@
         <w:rPr>
           <w:highlight w:val="green"/>
         </w:rPr>
-        <w:t>{{ date</w:t>
+        <w:t xml:space="preserve">{{ </w:t>
+      </w:r>
+      <w:proofErr w:type="spellStart"/>
+      <w:r>
+        <w:rPr>
+          <w:highlight w:val="green"/>
+        </w:rPr>
+        <w:t>date</w:t>
       </w:r>
       <w:proofErr w:type="gramEnd"/>
       <w:r>
@@ -2186,7 +2249,14 @@
         <w:rPr>
           <w:highlight w:val="green"/>
         </w:rPr>
-        <w:t>month }</w:t>
+        <w:t>month</w:t>
+      </w:r>
+      <w:proofErr w:type="spellEnd"/>
+      <w:r>
+        <w:rPr>
+          <w:highlight w:val="green"/>
+        </w:rPr>
+        <w:t xml:space="preserve"> }</w:t>
       </w:r>
       <w:proofErr w:type="gramEnd"/>
       <w:r>
@@ -2746,8 +2816,16 @@
         <w:rPr>
           <w:highlight w:val="green"/>
         </w:rPr>
-        <w:t>{{ anio</w:t>
-      </w:r>
+        <w:t xml:space="preserve">{{ </w:t>
+      </w:r>
+      <w:proofErr w:type="spellStart"/>
+      <w:r>
+        <w:rPr>
+          <w:highlight w:val="green"/>
+        </w:rPr>
+        <w:t>anio</w:t>
+      </w:r>
+      <w:proofErr w:type="spellEnd"/>
       <w:proofErr w:type="gramEnd"/>
       <w:r>
         <w:rPr>
@@ -2996,7 +3074,14 @@
         <w:rPr>
           <w:highlight w:val="green"/>
         </w:rPr>
-        <w:t>{{ date</w:t>
+        <w:t xml:space="preserve">{{ </w:t>
+      </w:r>
+      <w:proofErr w:type="spellStart"/>
+      <w:r>
+        <w:rPr>
+          <w:highlight w:val="green"/>
+        </w:rPr>
+        <w:t>date</w:t>
       </w:r>
       <w:proofErr w:type="gramEnd"/>
       <w:r>
@@ -3010,7 +3095,14 @@
         <w:rPr>
           <w:highlight w:val="green"/>
         </w:rPr>
-        <w:t>month }</w:t>
+        <w:t>month</w:t>
+      </w:r>
+      <w:proofErr w:type="spellEnd"/>
+      <w:r>
+        <w:rPr>
+          <w:highlight w:val="green"/>
+        </w:rPr>
+        <w:t xml:space="preserve"> }</w:t>
       </w:r>
       <w:proofErr w:type="gramEnd"/>
       <w:r>
@@ -3237,7 +3329,14 @@
         <w:rPr>
           <w:highlight w:val="green"/>
         </w:rPr>
-        <w:t>{{ date</w:t>
+        <w:t xml:space="preserve">{{ </w:t>
+      </w:r>
+      <w:proofErr w:type="spellStart"/>
+      <w:r>
+        <w:rPr>
+          <w:highlight w:val="green"/>
+        </w:rPr>
+        <w:t>date</w:t>
       </w:r>
       <w:proofErr w:type="gramEnd"/>
       <w:r>
@@ -3251,7 +3350,14 @@
         <w:rPr>
           <w:highlight w:val="green"/>
         </w:rPr>
-        <w:t>month }</w:t>
+        <w:t>month</w:t>
+      </w:r>
+      <w:proofErr w:type="spellEnd"/>
+      <w:r>
+        <w:rPr>
+          <w:highlight w:val="green"/>
+        </w:rPr>
+        <w:t xml:space="preserve"> }</w:t>
       </w:r>
       <w:proofErr w:type="gramEnd"/>
       <w:r>
@@ -3463,7 +3569,14 @@
         <w:rPr>
           <w:highlight w:val="green"/>
         </w:rPr>
-        <w:t>{{ date</w:t>
+        <w:t xml:space="preserve">{{ </w:t>
+      </w:r>
+      <w:proofErr w:type="spellStart"/>
+      <w:r>
+        <w:rPr>
+          <w:highlight w:val="green"/>
+        </w:rPr>
+        <w:t>date</w:t>
       </w:r>
       <w:proofErr w:type="gramEnd"/>
       <w:r>
@@ -3477,7 +3590,14 @@
         <w:rPr>
           <w:highlight w:val="green"/>
         </w:rPr>
-        <w:t>month }</w:t>
+        <w:t>month</w:t>
+      </w:r>
+      <w:proofErr w:type="spellEnd"/>
+      <w:r>
+        <w:rPr>
+          <w:highlight w:val="green"/>
+        </w:rPr>
+        <w:t xml:space="preserve"> }</w:t>
       </w:r>
       <w:proofErr w:type="gramEnd"/>
       <w:r>
@@ -3721,7 +3841,14 @@
         <w:rPr>
           <w:highlight w:val="green"/>
         </w:rPr>
-        <w:t>{{ date</w:t>
+        <w:t xml:space="preserve">{{ </w:t>
+      </w:r>
+      <w:proofErr w:type="spellStart"/>
+      <w:r>
+        <w:rPr>
+          <w:highlight w:val="green"/>
+        </w:rPr>
+        <w:t>date</w:t>
       </w:r>
       <w:proofErr w:type="gramEnd"/>
       <w:r>
@@ -3735,7 +3862,14 @@
         <w:rPr>
           <w:highlight w:val="green"/>
         </w:rPr>
-        <w:t>month }</w:t>
+        <w:t>month</w:t>
+      </w:r>
+      <w:proofErr w:type="spellEnd"/>
+      <w:r>
+        <w:rPr>
+          <w:highlight w:val="green"/>
+        </w:rPr>
+        <w:t xml:space="preserve"> }</w:t>
       </w:r>
       <w:proofErr w:type="gramEnd"/>
       <w:r>
@@ -3930,7 +4064,14 @@
         <w:rPr>
           <w:highlight w:val="green"/>
         </w:rPr>
-        <w:t>{{ date</w:t>
+        <w:t xml:space="preserve">{{ </w:t>
+      </w:r>
+      <w:proofErr w:type="spellStart"/>
+      <w:r>
+        <w:rPr>
+          <w:highlight w:val="green"/>
+        </w:rPr>
+        <w:t>date</w:t>
       </w:r>
       <w:proofErr w:type="gramEnd"/>
       <w:r>
@@ -3944,7 +4085,14 @@
         <w:rPr>
           <w:highlight w:val="green"/>
         </w:rPr>
-        <w:t>month }</w:t>
+        <w:t>month</w:t>
+      </w:r>
+      <w:proofErr w:type="spellEnd"/>
+      <w:r>
+        <w:rPr>
+          <w:highlight w:val="green"/>
+        </w:rPr>
+        <w:t xml:space="preserve"> }</w:t>
       </w:r>
       <w:proofErr w:type="gramEnd"/>
       <w:r>
@@ -7745,6 +7893,7 @@
   <w:style w:type="character" w:default="1" w:styleId="Fuentedeprrafopredeter">
     <w:name w:val="Default Paragraph Font"/>
     <w:uiPriority w:val="1"/>
+    <w:semiHidden/>
     <w:unhideWhenUsed/>
   </w:style>
   <w:style w:type="table" w:default="1" w:styleId="Tablanormal">
@@ -22648,12 +22797,6 @@
 </file>
 
 <file path=customXml/item1.xml><?xml version="1.0" encoding="utf-8"?>
-<go:gDocsCustomXmlDataStorage xmlns:go="http://customooxmlschemas.google.com/" xmlns:r="http://schemas.openxmlformats.org/officeDocument/2006/relationships" uri="GoogleDocsCustomDataVersion2">
-  <go:docsCustomData xmlns:go="http://customooxmlschemas.google.com/" roundtripDataSignature="AMtx7mg24w9xahvH4QPgYYrn9e+9SVapRw==">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</go:docsCustomData>
-</go:gDocsCustomXmlDataStorage>
-</file>
-
-<file path=customXml/item2.xml><?xml version="1.0" encoding="utf-8"?>
 <ct:contentTypeSchema xmlns:ct="http://schemas.microsoft.com/office/2006/metadata/contentType" xmlns:ma="http://schemas.microsoft.com/office/2006/metadata/properties/metaAttributes" ct:_="" ma:_="" ma:contentTypeName="Document" ma:contentTypeID="0x01010061421238FEDE154C918560757DFA6CD5" ma:contentTypeVersion="19" ma:contentTypeDescription="Create a new document." ma:contentTypeScope="" ma:versionID="e5625aa4d1d90937cea19254587bb324">
   <xsd:schema xmlns:xsd="http://www.w3.org/2001/XMLSchema" xmlns:xs="http://www.w3.org/2001/XMLSchema" xmlns:p="http://schemas.microsoft.com/office/2006/metadata/properties" xmlns:ns2="97619522-0b38-43b9-a602-b8cd99cbf89a" xmlns:ns3="ea0a5292-eae9-4272-9049-e8b4e653deda" targetNamespace="http://schemas.microsoft.com/office/2006/metadata/properties" ma:root="true" ma:fieldsID="0c18306505c448e615e0c5d5fe6a196d" ns2:_="" ns3:_="">
     <xsd:import namespace="97619522-0b38-43b9-a602-b8cd99cbf89a"/>
@@ -22914,13 +23057,14 @@
 </ct:contentTypeSchema>
 </file>
 
+<file path=customXml/item2.xml><?xml version="1.0" encoding="utf-8"?>
+<go:gDocsCustomXmlDataStorage xmlns:go="http://customooxmlschemas.google.com/" xmlns:r="http://schemas.openxmlformats.org/officeDocument/2006/relationships" uri="GoogleDocsCustomDataVersion2">
+  <go:docsCustomData xmlns:go="http://customooxmlschemas.google.com/" roundtripDataSignature="AMtx7mg24w9xahvH4QPgYYrn9e+9SVapRw==">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</go:docsCustomData>
+</go:gDocsCustomXmlDataStorage>
+</file>
+
 <file path=customXml/item3.xml><?xml version="1.0" encoding="utf-8"?>
-<?mso-contentType ?>
-<FormTemplates xmlns="http://schemas.microsoft.com/sharepoint/v3/contenttype/forms">
-  <Display>DocumentLibraryForm</Display>
-  <Edit>DocumentLibraryForm</Edit>
-  <New>DocumentLibraryForm</New>
-</FormTemplates>
+<b:Sources xmlns:b="http://schemas.openxmlformats.org/officeDocument/2006/bibliography" xmlns="http://schemas.openxmlformats.org/officeDocument/2006/bibliography" SelectedStyle="\APASixthEditionOfficeOnline.xsl" StyleName="APA" Version="6"/>
 </file>
 
 <file path=customXml/item4.xml><?xml version="1.0" encoding="utf-8"?>
@@ -22935,19 +23079,15 @@
 </file>
 
 <file path=customXml/item5.xml><?xml version="1.0" encoding="utf-8"?>
-<b:Sources xmlns:b="http://schemas.openxmlformats.org/officeDocument/2006/bibliography" xmlns="http://schemas.openxmlformats.org/officeDocument/2006/bibliography" SelectedStyle="\APASixthEditionOfficeOnline.xsl" StyleName="APA" Version="6"/>
+<?mso-contentType ?>
+<FormTemplates xmlns="http://schemas.microsoft.com/sharepoint/v3/contenttype/forms">
+  <Display>DocumentLibraryForm</Display>
+  <Edit>DocumentLibraryForm</Edit>
+  <New>DocumentLibraryForm</New>
+</FormTemplates>
 </file>
 
 <file path=customXml/itemProps1.xml><?xml version="1.0" encoding="utf-8"?>
-<ds:datastoreItem xmlns:ds="http://schemas.openxmlformats.org/officeDocument/2006/customXml" ds:itemID="{11111111-1234-1234-1234-123412341234}">
-  <ds:schemaRefs>
-    <ds:schemaRef ds:uri="http://customooxmlschemas.google.com/"/>
-    <ds:schemaRef ds:uri="http://schemas.openxmlformats.org/officeDocument/2006/relationships"/>
-  </ds:schemaRefs>
-</ds:datastoreItem>
-</file>
-
-<file path=customXml/itemProps2.xml><?xml version="1.0" encoding="utf-8"?>
 <ds:datastoreItem xmlns:ds="http://schemas.openxmlformats.org/officeDocument/2006/customXml" ds:itemID="{58F2B590-EC51-4158-AE02-AC85F0E89CD4}">
   <ds:schemaRefs>
     <ds:schemaRef ds:uri="http://schemas.microsoft.com/office/2006/metadata/contentType"/>
@@ -22966,10 +23106,19 @@
 </ds:datastoreItem>
 </file>
 
+<file path=customXml/itemProps2.xml><?xml version="1.0" encoding="utf-8"?>
+<ds:datastoreItem xmlns:ds="http://schemas.openxmlformats.org/officeDocument/2006/customXml" ds:itemID="{11111111-1234-1234-1234-123412341234}">
+  <ds:schemaRefs>
+    <ds:schemaRef ds:uri="http://customooxmlschemas.google.com/"/>
+    <ds:schemaRef ds:uri="http://schemas.openxmlformats.org/officeDocument/2006/relationships"/>
+  </ds:schemaRefs>
+</ds:datastoreItem>
+</file>
+
 <file path=customXml/itemProps3.xml><?xml version="1.0" encoding="utf-8"?>
-<ds:datastoreItem xmlns:ds="http://schemas.openxmlformats.org/officeDocument/2006/customXml" ds:itemID="{6F10BB46-E96C-432D-A983-37857454A587}">
+<ds:datastoreItem xmlns:ds="http://schemas.openxmlformats.org/officeDocument/2006/customXml" ds:itemID="{3B1106CC-2D2F-4931-AEAC-2E600C8BCDC5}">
   <ds:schemaRefs>
-    <ds:schemaRef ds:uri="http://schemas.microsoft.com/sharepoint/v3/contenttype/forms"/>
+    <ds:schemaRef ds:uri="http://schemas.openxmlformats.org/officeDocument/2006/bibliography"/>
   </ds:schemaRefs>
 </ds:datastoreItem>
 </file>
@@ -22986,9 +23135,9 @@
 </file>
 
 <file path=customXml/itemProps5.xml><?xml version="1.0" encoding="utf-8"?>
-<ds:datastoreItem xmlns:ds="http://schemas.openxmlformats.org/officeDocument/2006/customXml" ds:itemID="{3B1106CC-2D2F-4931-AEAC-2E600C8BCDC5}">
+<ds:datastoreItem xmlns:ds="http://schemas.openxmlformats.org/officeDocument/2006/customXml" ds:itemID="{6F10BB46-E96C-432D-A983-37857454A587}">
   <ds:schemaRefs>
-    <ds:schemaRef ds:uri="http://schemas.openxmlformats.org/officeDocument/2006/bibliography"/>
+    <ds:schemaRef ds:uri="http://schemas.microsoft.com/sharepoint/v3/contenttype/forms"/>
   </ds:schemaRefs>
 </ds:datastoreItem>
 </file>
</xml_diff>